<commit_message>
add file dictionary danh mục.docx Signed-off-by: BuiQuangQuang <quangbg8892@gmail.com>
</commit_message>
<xml_diff>
--- a/project_lamsao_automation/BatchScripting_basic.docx
+++ b/project_lamsao_automation/BatchScripting_basic.docx
@@ -327,7 +327,7 @@
                     <a:blip r:embed="rId11">
                       <a:extLst>
                         <a:ext uri="{28A0092B-C50C-407E-A947-70E740481C1C}">
-                          <a14:useLocalDpi xmlns:a14="http://schemas.microsoft.com/office/drawing/2010/main" xmlns:wps="http://schemas.microsoft.com/office/word/2010/wordprocessingShape" xmlns:wpi="http://schemas.microsoft.com/office/word/2010/wordprocessingInk" xmlns:wpg="http://schemas.microsoft.com/office/word/2010/wordprocessingGroup" xmlns:w15="http://schemas.microsoft.com/office/word/2012/wordml" xmlns:w14="http://schemas.microsoft.com/office/word/2010/wordml" xmlns:w="http://schemas.openxmlformats.org/wordprocessingml/2006/main" xmlns:w10="urn:schemas-microsoft-com:office:word" xmlns:wp14="http://schemas.microsoft.com/office/word/2010/wordprocessingDrawing" xmlns:v="urn:schemas-microsoft-com:vml" xmlns:o="urn:schemas-microsoft-com:office:office" xmlns:mc="http://schemas.openxmlformats.org/markup-compatibility/2006" xmlns:wpc="http://schemas.microsoft.com/office/word/2010/wordprocessingCanvas" xmlns="" val="0"/>
+                          <a14:useLocalDpi xmlns="" xmlns:wpc="http://schemas.microsoft.com/office/word/2010/wordprocessingCanvas" xmlns:mc="http://schemas.openxmlformats.org/markup-compatibility/2006" xmlns:o="urn:schemas-microsoft-com:office:office" xmlns:v="urn:schemas-microsoft-com:vml" xmlns:wp14="http://schemas.microsoft.com/office/word/2010/wordprocessingDrawing" xmlns:w10="urn:schemas-microsoft-com:office:word" xmlns:w="http://schemas.openxmlformats.org/wordprocessingml/2006/main" xmlns:w14="http://schemas.microsoft.com/office/word/2010/wordml" xmlns:w15="http://schemas.microsoft.com/office/word/2012/wordml" xmlns:wpg="http://schemas.microsoft.com/office/word/2010/wordprocessingGroup" xmlns:wpi="http://schemas.microsoft.com/office/word/2010/wordprocessingInk" xmlns:wps="http://schemas.microsoft.com/office/word/2010/wordprocessingShape" xmlns:a14="http://schemas.microsoft.com/office/drawing/2010/main" val="0"/>
                         </a:ext>
                       </a:extLst>
                     </a:blip>
@@ -2653,7 +2653,7 @@
                   <a:blip r:embed="rId1">
                     <a:extLst>
                       <a:ext uri="{28A0092B-C50C-407E-A947-70E740481C1C}">
-                        <a14:useLocalDpi xmlns:a14="http://schemas.microsoft.com/office/drawing/2010/main" xmlns:wps="http://schemas.microsoft.com/office/word/2010/wordprocessingShape" xmlns:wpi="http://schemas.microsoft.com/office/word/2010/wordprocessingInk" xmlns:wpg="http://schemas.microsoft.com/office/word/2010/wordprocessingGroup" xmlns:w15="http://schemas.microsoft.com/office/word/2012/wordml" xmlns:w14="http://schemas.microsoft.com/office/word/2010/wordml" xmlns:w="http://schemas.openxmlformats.org/wordprocessingml/2006/main" xmlns:w10="urn:schemas-microsoft-com:office:word" xmlns:wp14="http://schemas.microsoft.com/office/word/2010/wordprocessingDrawing" xmlns:v="urn:schemas-microsoft-com:vml" xmlns:o="urn:schemas-microsoft-com:office:office" xmlns:mc="http://schemas.openxmlformats.org/markup-compatibility/2006" xmlns:wpc="http://schemas.microsoft.com/office/word/2010/wordprocessingCanvas" xmlns="" val="0"/>
+                        <a14:useLocalDpi xmlns="" xmlns:wpc="http://schemas.microsoft.com/office/word/2010/wordprocessingCanvas" xmlns:mc="http://schemas.openxmlformats.org/markup-compatibility/2006" xmlns:o="urn:schemas-microsoft-com:office:office" xmlns:v="urn:schemas-microsoft-com:vml" xmlns:wp14="http://schemas.microsoft.com/office/word/2010/wordprocessingDrawing" xmlns:w10="urn:schemas-microsoft-com:office:word" xmlns:w="http://schemas.openxmlformats.org/wordprocessingml/2006/main" xmlns:w14="http://schemas.microsoft.com/office/word/2010/wordml" xmlns:w15="http://schemas.microsoft.com/office/word/2012/wordml" xmlns:wpg="http://schemas.microsoft.com/office/word/2010/wordprocessingGroup" xmlns:wpi="http://schemas.microsoft.com/office/word/2010/wordprocessingInk" xmlns:wps="http://schemas.microsoft.com/office/word/2010/wordprocessingShape" xmlns:a14="http://schemas.microsoft.com/office/drawing/2010/main" val="0"/>
                       </a:ext>
                     </a:extLst>
                   </a:blip>

</xml_diff>